<commit_message>
Initial review of Owner schema, minor fix to Holder schema, and update review strategy document.
</commit_message>
<xml_diff>
--- a/Schema-Review-Strategy.docx
+++ b/Schema-Review-Strategy.docx
@@ -43,22 +43,24 @@
         <w:t xml:space="preserve">schema </w:t>
       </w:r>
       <w:r>
-        <w:t>file, or in Common.xsd, as we go.  Defer review of referenced types define in other schema files</w:t>
+        <w:t>file</w:t>
+      </w:r>
+      <w:r>
+        <w:t xml:space="preserve"> </w:t>
+      </w:r>
+      <w:r>
+        <w:t>as we go</w:t>
+      </w:r>
+      <w:proofErr w:type="gramStart"/>
+      <w:r>
+        <w:t xml:space="preserve">.  </w:t>
+      </w:r>
+      <w:proofErr w:type="gramEnd"/>
+      <w:r>
+        <w:t>Defer review of referenced types define in other schema files</w:t>
       </w:r>
       <w:r>
         <w:t>.</w:t>
-      </w:r>
-    </w:p>
-    <w:p>
-      <w:pPr>
-        <w:pStyle w:val="ListParagraph"/>
-        <w:numPr>
-          <w:ilvl w:val="0"/>
-          <w:numId w:val="1"/>
-        </w:numPr>
-      </w:pPr>
-      <w:r>
-        <w:t>Mark each type as reviewed as we go.</w:t>
       </w:r>
     </w:p>
     <w:p>
@@ -90,13 +92,7 @@
         </w:numPr>
       </w:pPr>
       <w:r>
-        <w:t xml:space="preserve">Is the </w:t>
-      </w:r>
-      <w:r>
-        <w:t>complex type</w:t>
-      </w:r>
-      <w:r>
-        <w:t xml:space="preserve"> documentation present, complete, and correct?</w:t>
+        <w:t>Review the ordering of sub-elements within the sequence.</w:t>
       </w:r>
     </w:p>
     <w:p>
@@ -108,7 +104,7 @@
         </w:numPr>
       </w:pPr>
       <w:r>
-        <w:t>Review the ordering of sub-elements within the sequence.</w:t>
+        <w:t>Review the naming of sub-elements within the sequence.</w:t>
       </w:r>
     </w:p>
     <w:p>
@@ -120,7 +116,7 @@
         </w:numPr>
       </w:pPr>
       <w:r>
-        <w:t>Review the naming of sub-elements within the sequence.</w:t>
+        <w:t>Is the sub-element optional (minOccurs=”0”)?</w:t>
       </w:r>
     </w:p>
     <w:p>
@@ -132,7 +128,28 @@
         </w:numPr>
       </w:pPr>
       <w:r>
-        <w:t>Is the sub-element optional (minOccurs=”0”)?</w:t>
+        <w:t>Can the sub-element repeat (</w:t>
+      </w:r>
+      <w:proofErr w:type="spellStart"/>
+      <w:r>
+        <w:t>maxOccurs</w:t>
+      </w:r>
+      <w:proofErr w:type="spellEnd"/>
+      <w:proofErr w:type="gramStart"/>
+      <w:r>
+        <w:t>=”N</w:t>
+      </w:r>
+      <w:proofErr w:type="gramEnd"/>
+      <w:r>
+        <w:t xml:space="preserve">”, </w:t>
+      </w:r>
+      <w:proofErr w:type="spellStart"/>
+      <w:r>
+        <w:t>maxOccurs</w:t>
+      </w:r>
+      <w:proofErr w:type="spellEnd"/>
+      <w:r>
+        <w:t>=”unbounded”)?</w:t>
       </w:r>
     </w:p>
     <w:p>
@@ -144,7 +161,7 @@
         </w:numPr>
       </w:pPr>
       <w:r>
-        <w:t>Can the sub-element repeat (maxOccurs=”N”, maxOccurs=”unbounded”)?</w:t>
+        <w:t>Are there any choices, and are they correct?</w:t>
       </w:r>
     </w:p>
     <w:p>
@@ -156,13 +173,7 @@
         </w:numPr>
       </w:pPr>
       <w:r>
-        <w:t xml:space="preserve">Is the </w:t>
-      </w:r>
-      <w:r>
-        <w:t>sub-</w:t>
-      </w:r>
-      <w:r>
-        <w:t>element documentation present, complete, and correct?</w:t>
+        <w:t>Review the type of each sub-element if it is locally defined in the same schema file.</w:t>
       </w:r>
     </w:p>
     <w:p>
@@ -174,7 +185,23 @@
         </w:numPr>
       </w:pPr>
       <w:r>
-        <w:t>Are there any choices, and are they correct?</w:t>
+        <w:t>Consider whether the type should be changed from named to anonymous, or vice-versa</w:t>
+      </w:r>
+      <w:proofErr w:type="gramStart"/>
+      <w:r>
+        <w:t xml:space="preserve">.  </w:t>
+      </w:r>
+      <w:proofErr w:type="gramEnd"/>
+      <w:r>
+        <w:t>Named types are useful for several purposes:  1) re-use, 2) avoiding too much nesting of anonymous types, which makes the schema hard to read, 3) modularity.</w:t>
+      </w:r>
+    </w:p>
+    <w:p>
+      <w:pPr>
+        <w:pStyle w:val="Heading1"/>
+      </w:pPr>
+      <w:r>
+        <w:t>Simple Types</w:t>
       </w:r>
     </w:p>
     <w:p>
@@ -182,11 +209,14 @@
         <w:pStyle w:val="ListParagraph"/>
         <w:numPr>
           <w:ilvl w:val="0"/>
-          <w:numId w:val="2"/>
-        </w:numPr>
-      </w:pPr>
-      <w:r>
-        <w:t>Review the type of each sub-element if it is locally defined in the same schema file (either as a named or anonymous type).</w:t>
+          <w:numId w:val="3"/>
+        </w:numPr>
+      </w:pPr>
+      <w:r>
+        <w:t>Review the naming of the</w:t>
+      </w:r>
+      <w:r>
+        <w:t xml:space="preserve"> simple type if it is named.</w:t>
       </w:r>
     </w:p>
     <w:p>
@@ -194,22 +224,257 @@
         <w:pStyle w:val="ListParagraph"/>
         <w:numPr>
           <w:ilvl w:val="0"/>
-          <w:numId w:val="2"/>
-        </w:numPr>
-      </w:pPr>
-      <w:r>
-        <w:t xml:space="preserve">Consider whether the type should be changed from named to anonymous, or vice-versa.  </w:t>
-      </w:r>
-      <w:r>
-        <w:t>Named types are useful for several purposes:  1) re-use, 2) avoiding too much nesting of anonymous types, which makes the schema hard to read, 3) modularity.</w:t>
-      </w:r>
+          <w:numId w:val="3"/>
+        </w:numPr>
+      </w:pPr>
+      <w:r>
+        <w:t xml:space="preserve">Is the base </w:t>
+      </w:r>
+      <w:proofErr w:type="gramStart"/>
+      <w:r>
+        <w:t>type</w:t>
+      </w:r>
+      <w:proofErr w:type="gramEnd"/>
+      <w:r>
+        <w:t xml:space="preserve"> correct?</w:t>
+      </w:r>
+    </w:p>
+    <w:p>
+      <w:pPr>
+        <w:pStyle w:val="ListParagraph"/>
+        <w:numPr>
+          <w:ilvl w:val="0"/>
+          <w:numId w:val="3"/>
+        </w:numPr>
+      </w:pPr>
+      <w:r>
+        <w:t>Are the restrictions correct?</w:t>
+      </w:r>
+    </w:p>
+    <w:p>
+      <w:pPr>
+        <w:pStyle w:val="ListParagraph"/>
+        <w:numPr>
+          <w:ilvl w:val="1"/>
+          <w:numId w:val="3"/>
+        </w:numPr>
+      </w:pPr>
+      <w:r>
+        <w:t>base</w:t>
+      </w:r>
+      <w:proofErr w:type="gramStart"/>
+      <w:r>
+        <w:t>=”string</w:t>
+      </w:r>
+      <w:proofErr w:type="gramEnd"/>
+      <w:r>
+        <w:t>”</w:t>
+      </w:r>
+    </w:p>
+    <w:p>
+      <w:pPr>
+        <w:pStyle w:val="ListParagraph"/>
+        <w:numPr>
+          <w:ilvl w:val="2"/>
+          <w:numId w:val="3"/>
+        </w:numPr>
+      </w:pPr>
+      <w:r>
+        <w:t>pattern</w:t>
+      </w:r>
+    </w:p>
+    <w:p>
+      <w:pPr>
+        <w:pStyle w:val="ListParagraph"/>
+        <w:numPr>
+          <w:ilvl w:val="2"/>
+          <w:numId w:val="3"/>
+        </w:numPr>
+      </w:pPr>
+      <w:r>
+        <w:t>length</w:t>
+      </w:r>
+    </w:p>
+    <w:p>
+      <w:pPr>
+        <w:pStyle w:val="ListParagraph"/>
+        <w:numPr>
+          <w:ilvl w:val="2"/>
+          <w:numId w:val="3"/>
+        </w:numPr>
+      </w:pPr>
+      <w:proofErr w:type="spellStart"/>
+      <w:r>
+        <w:t>minLength</w:t>
+      </w:r>
+      <w:proofErr w:type="spellEnd"/>
+      <w:r>
+        <w:t>/</w:t>
+      </w:r>
+      <w:proofErr w:type="spellStart"/>
+      <w:r>
+        <w:t>maxLength</w:t>
+      </w:r>
+      <w:proofErr w:type="spellEnd"/>
+    </w:p>
+    <w:p>
+      <w:pPr>
+        <w:pStyle w:val="ListParagraph"/>
+        <w:numPr>
+          <w:ilvl w:val="2"/>
+          <w:numId w:val="3"/>
+        </w:numPr>
+      </w:pPr>
+      <w:r>
+        <w:t>enumeration (see Enumerated Types)</w:t>
+      </w:r>
+    </w:p>
+    <w:p>
+      <w:pPr>
+        <w:pStyle w:val="ListParagraph"/>
+        <w:numPr>
+          <w:ilvl w:val="2"/>
+          <w:numId w:val="3"/>
+        </w:numPr>
+      </w:pPr>
+      <w:proofErr w:type="spellStart"/>
+      <w:r>
+        <w:t>whiteSpace</w:t>
+      </w:r>
+      <w:proofErr w:type="spellEnd"/>
+    </w:p>
+    <w:p>
+      <w:pPr>
+        <w:pStyle w:val="ListParagraph"/>
+        <w:numPr>
+          <w:ilvl w:val="1"/>
+          <w:numId w:val="3"/>
+        </w:numPr>
+      </w:pPr>
+      <w:r>
+        <w:t>base</w:t>
+      </w:r>
+      <w:proofErr w:type="gramStart"/>
+      <w:r>
+        <w:t>=”decimal</w:t>
+      </w:r>
+      <w:proofErr w:type="gramEnd"/>
+      <w:r>
+        <w:t>”</w:t>
+      </w:r>
+    </w:p>
+    <w:p>
+      <w:pPr>
+        <w:pStyle w:val="ListParagraph"/>
+        <w:numPr>
+          <w:ilvl w:val="2"/>
+          <w:numId w:val="3"/>
+        </w:numPr>
+      </w:pPr>
+      <w:proofErr w:type="spellStart"/>
+      <w:r>
+        <w:t>minInclusive</w:t>
+      </w:r>
+      <w:proofErr w:type="spellEnd"/>
+      <w:r>
+        <w:t>/</w:t>
+      </w:r>
+      <w:proofErr w:type="spellStart"/>
+      <w:r>
+        <w:t>maxInclusive</w:t>
+      </w:r>
+      <w:proofErr w:type="spellEnd"/>
+    </w:p>
+    <w:p>
+      <w:pPr>
+        <w:pStyle w:val="ListParagraph"/>
+        <w:numPr>
+          <w:ilvl w:val="2"/>
+          <w:numId w:val="3"/>
+        </w:numPr>
+      </w:pPr>
+      <w:proofErr w:type="spellStart"/>
+      <w:r>
+        <w:t>minExclusive</w:t>
+      </w:r>
+      <w:proofErr w:type="spellEnd"/>
+      <w:r>
+        <w:t>/</w:t>
+      </w:r>
+      <w:proofErr w:type="spellStart"/>
+      <w:r>
+        <w:t>maxExclusive</w:t>
+      </w:r>
+      <w:proofErr w:type="spellEnd"/>
+    </w:p>
+    <w:p>
+      <w:pPr>
+        <w:pStyle w:val="ListParagraph"/>
+        <w:numPr>
+          <w:ilvl w:val="2"/>
+          <w:numId w:val="3"/>
+        </w:numPr>
+      </w:pPr>
+      <w:proofErr w:type="spellStart"/>
+      <w:r>
+        <w:t>totalDigits</w:t>
+      </w:r>
+      <w:proofErr w:type="spellEnd"/>
+    </w:p>
+    <w:p>
+      <w:pPr>
+        <w:pStyle w:val="ListParagraph"/>
+        <w:numPr>
+          <w:ilvl w:val="2"/>
+          <w:numId w:val="3"/>
+        </w:numPr>
+      </w:pPr>
+      <w:proofErr w:type="spellStart"/>
+      <w:r>
+        <w:t>fractionDigits</w:t>
+      </w:r>
+      <w:proofErr w:type="spellEnd"/>
+    </w:p>
+    <w:p>
+      <w:pPr>
+        <w:pStyle w:val="ListParagraph"/>
+        <w:numPr>
+          <w:ilvl w:val="1"/>
+          <w:numId w:val="3"/>
+        </w:numPr>
+      </w:pPr>
+      <w:r>
+        <w:t>base</w:t>
+      </w:r>
+      <w:proofErr w:type="gramStart"/>
+      <w:r>
+        <w:t>=”integer</w:t>
+      </w:r>
+      <w:proofErr w:type="gramEnd"/>
+      <w:r>
+        <w:t>”</w:t>
+      </w:r>
+    </w:p>
+    <w:p>
+      <w:pPr>
+        <w:pStyle w:val="ListParagraph"/>
+        <w:numPr>
+          <w:ilvl w:val="2"/>
+          <w:numId w:val="3"/>
+        </w:numPr>
+      </w:pPr>
+      <w:proofErr w:type="spellStart"/>
+      <w:r>
+        <w:t>totalDigits</w:t>
+      </w:r>
+      <w:proofErr w:type="spellEnd"/>
     </w:p>
     <w:p>
       <w:pPr>
         <w:pStyle w:val="Heading1"/>
       </w:pPr>
       <w:r>
-        <w:t>Simple Types</w:t>
+        <w:t>Enumerated Types</w:t>
       </w:r>
     </w:p>
     <w:p>
@@ -221,10 +486,7 @@
         </w:numPr>
       </w:pPr>
       <w:r>
-        <w:t>Review the naming of the</w:t>
-      </w:r>
-      <w:r>
-        <w:t xml:space="preserve"> simple type if it is named.</w:t>
+        <w:t>Review the naming of the enumerated type if it is named.</w:t>
       </w:r>
     </w:p>
     <w:p>
@@ -236,13 +498,31 @@
         </w:numPr>
       </w:pPr>
       <w:r>
-        <w:t xml:space="preserve">Is the </w:t>
-      </w:r>
-      <w:r>
-        <w:t>simple</w:t>
-      </w:r>
-      <w:r>
-        <w:t xml:space="preserve"> type documentation present, complete, and correct?</w:t>
+        <w:t>For each enumerated value:</w:t>
+      </w:r>
+    </w:p>
+    <w:p>
+      <w:pPr>
+        <w:pStyle w:val="ListParagraph"/>
+        <w:numPr>
+          <w:ilvl w:val="1"/>
+          <w:numId w:val="3"/>
+        </w:numPr>
+      </w:pPr>
+      <w:r>
+        <w:t>Is the naming correct?</w:t>
+      </w:r>
+    </w:p>
+    <w:p>
+      <w:pPr>
+        <w:pStyle w:val="ListParagraph"/>
+        <w:numPr>
+          <w:ilvl w:val="1"/>
+          <w:numId w:val="3"/>
+        </w:numPr>
+      </w:pPr>
+      <w:r>
+        <w:t>Is the documentation present, complete, and correct?</w:t>
       </w:r>
     </w:p>
     <w:p>
@@ -254,7 +534,7 @@
         </w:numPr>
       </w:pPr>
       <w:r>
-        <w:t>Is the base type correct?</w:t>
+        <w:t>Are all required enumerated values present?</w:t>
       </w:r>
     </w:p>
     <w:p>
@@ -266,271 +546,24 @@
         </w:numPr>
       </w:pPr>
       <w:r>
-        <w:t>Are the restrictions correct?</w:t>
-      </w:r>
-    </w:p>
-    <w:p>
-      <w:pPr>
-        <w:pStyle w:val="ListParagraph"/>
-        <w:numPr>
-          <w:ilvl w:val="1"/>
-          <w:numId w:val="3"/>
-        </w:numPr>
-      </w:pPr>
-      <w:r>
-        <w:t>base=”string”</w:t>
-      </w:r>
-    </w:p>
-    <w:p>
-      <w:pPr>
-        <w:pStyle w:val="ListParagraph"/>
-        <w:numPr>
-          <w:ilvl w:val="2"/>
-          <w:numId w:val="3"/>
-        </w:numPr>
-      </w:pPr>
-      <w:r>
-        <w:t>pattern</w:t>
-      </w:r>
-    </w:p>
-    <w:p>
-      <w:pPr>
-        <w:pStyle w:val="ListParagraph"/>
-        <w:numPr>
-          <w:ilvl w:val="2"/>
-          <w:numId w:val="3"/>
-        </w:numPr>
-      </w:pPr>
-      <w:r>
-        <w:t>length</w:t>
-      </w:r>
-    </w:p>
-    <w:p>
-      <w:pPr>
-        <w:pStyle w:val="ListParagraph"/>
-        <w:numPr>
-          <w:ilvl w:val="2"/>
-          <w:numId w:val="3"/>
-        </w:numPr>
-      </w:pPr>
-      <w:r>
-        <w:t>minLength/maxLength</w:t>
-      </w:r>
-    </w:p>
-    <w:p>
-      <w:pPr>
-        <w:pStyle w:val="ListParagraph"/>
-        <w:numPr>
-          <w:ilvl w:val="2"/>
-          <w:numId w:val="3"/>
-        </w:numPr>
-      </w:pPr>
-      <w:r>
-        <w:t>enumeration (see Enumerated Types)</w:t>
-      </w:r>
-    </w:p>
-    <w:p>
-      <w:pPr>
-        <w:pStyle w:val="ListParagraph"/>
-        <w:numPr>
-          <w:ilvl w:val="2"/>
-          <w:numId w:val="3"/>
-        </w:numPr>
-      </w:pPr>
-      <w:r>
-        <w:t>whiteSpace</w:t>
-      </w:r>
-    </w:p>
-    <w:p>
-      <w:pPr>
-        <w:pStyle w:val="ListParagraph"/>
-        <w:numPr>
-          <w:ilvl w:val="1"/>
-          <w:numId w:val="3"/>
-        </w:numPr>
-      </w:pPr>
-      <w:r>
-        <w:t>base=”decimal”</w:t>
-      </w:r>
-    </w:p>
-    <w:p>
-      <w:pPr>
-        <w:pStyle w:val="ListParagraph"/>
-        <w:numPr>
-          <w:ilvl w:val="2"/>
-          <w:numId w:val="3"/>
-        </w:numPr>
-      </w:pPr>
-      <w:r>
-        <w:t>minInclusive/maxInclusive</w:t>
-      </w:r>
-    </w:p>
-    <w:p>
-      <w:pPr>
-        <w:pStyle w:val="ListParagraph"/>
-        <w:numPr>
-          <w:ilvl w:val="2"/>
-          <w:numId w:val="3"/>
-        </w:numPr>
-      </w:pPr>
-      <w:r>
-        <w:t>minExclusive/maxExclusive</w:t>
-      </w:r>
-    </w:p>
-    <w:p>
-      <w:pPr>
-        <w:pStyle w:val="ListParagraph"/>
-        <w:numPr>
-          <w:ilvl w:val="2"/>
-          <w:numId w:val="3"/>
-        </w:numPr>
-      </w:pPr>
-      <w:r>
-        <w:t>totalDigits</w:t>
-      </w:r>
-    </w:p>
-    <w:p>
-      <w:pPr>
-        <w:pStyle w:val="ListParagraph"/>
-        <w:numPr>
-          <w:ilvl w:val="2"/>
-          <w:numId w:val="3"/>
-        </w:numPr>
-      </w:pPr>
-      <w:r>
-        <w:t>fractionDigits</w:t>
-      </w:r>
-    </w:p>
-    <w:p>
-      <w:pPr>
-        <w:pStyle w:val="ListParagraph"/>
-        <w:numPr>
-          <w:ilvl w:val="1"/>
-          <w:numId w:val="3"/>
-        </w:numPr>
-      </w:pPr>
-      <w:r>
-        <w:t>base=”integer”</w:t>
-      </w:r>
-    </w:p>
-    <w:p>
-      <w:pPr>
-        <w:pStyle w:val="ListParagraph"/>
-        <w:numPr>
-          <w:ilvl w:val="2"/>
-          <w:numId w:val="3"/>
-        </w:numPr>
-      </w:pPr>
-      <w:r>
-        <w:t>totalDigits</w:t>
-      </w:r>
-    </w:p>
-    <w:p>
-      <w:pPr>
-        <w:pStyle w:val="Heading1"/>
-      </w:pPr>
-      <w:r>
         <w:lastRenderedPageBreak/>
-        <w:t>Enumerated</w:t>
-      </w:r>
-      <w:r>
-        <w:t xml:space="preserve"> Types</w:t>
-      </w:r>
-    </w:p>
-    <w:p>
-      <w:pPr>
-        <w:pStyle w:val="ListParagraph"/>
-        <w:numPr>
-          <w:ilvl w:val="0"/>
-          <w:numId w:val="3"/>
-        </w:numPr>
-      </w:pPr>
-      <w:r>
-        <w:t xml:space="preserve">Review the naming of the </w:t>
-      </w:r>
-      <w:r>
-        <w:t>enumerated</w:t>
-      </w:r>
-      <w:r>
-        <w:t xml:space="preserve"> type if it is named.</w:t>
-      </w:r>
-    </w:p>
-    <w:p>
-      <w:pPr>
-        <w:pStyle w:val="ListParagraph"/>
-        <w:numPr>
-          <w:ilvl w:val="0"/>
-          <w:numId w:val="3"/>
-        </w:numPr>
-      </w:pPr>
-      <w:r>
-        <w:t xml:space="preserve">Is the </w:t>
-      </w:r>
-      <w:r>
-        <w:t>enumerated</w:t>
-      </w:r>
-      <w:r>
-        <w:t xml:space="preserve"> type documentation present, complete, and correct?</w:t>
-      </w:r>
-    </w:p>
-    <w:p>
-      <w:pPr>
-        <w:pStyle w:val="ListParagraph"/>
-        <w:numPr>
-          <w:ilvl w:val="0"/>
-          <w:numId w:val="3"/>
-        </w:numPr>
-      </w:pPr>
-      <w:r>
-        <w:t>For each enumerated value:</w:t>
-      </w:r>
-    </w:p>
-    <w:p>
-      <w:pPr>
-        <w:pStyle w:val="ListParagraph"/>
-        <w:numPr>
-          <w:ilvl w:val="1"/>
-          <w:numId w:val="3"/>
-        </w:numPr>
-      </w:pPr>
-      <w:r>
-        <w:t>Is the naming correct?</w:t>
-      </w:r>
-    </w:p>
-    <w:p>
-      <w:pPr>
-        <w:pStyle w:val="ListParagraph"/>
-        <w:numPr>
-          <w:ilvl w:val="1"/>
-          <w:numId w:val="3"/>
-        </w:numPr>
-      </w:pPr>
-      <w:r>
-        <w:t>Is the documentation present, complete, and correct?</w:t>
-      </w:r>
-    </w:p>
-    <w:p>
-      <w:pPr>
-        <w:pStyle w:val="ListParagraph"/>
-        <w:numPr>
-          <w:ilvl w:val="0"/>
-          <w:numId w:val="3"/>
-        </w:numPr>
-      </w:pPr>
-      <w:r>
-        <w:t>Are all required enumerated values present?</w:t>
-      </w:r>
-    </w:p>
-    <w:p>
-      <w:pPr>
-        <w:pStyle w:val="ListParagraph"/>
-        <w:numPr>
-          <w:ilvl w:val="0"/>
-          <w:numId w:val="3"/>
-        </w:numPr>
-      </w:pPr>
-      <w:r>
-        <w:t>What should the maxLength restriction be set to (i.e. the max length of all expected enumerated values).</w:t>
+        <w:t xml:space="preserve">What should the </w:t>
+      </w:r>
+      <w:proofErr w:type="spellStart"/>
+      <w:r>
+        <w:t>maxLength</w:t>
+      </w:r>
+      <w:proofErr w:type="spellEnd"/>
+      <w:r>
+        <w:t xml:space="preserve"> restriction be set to (</w:t>
+      </w:r>
+      <w:proofErr w:type="gramStart"/>
+      <w:r>
+        <w:t>i.e.</w:t>
+      </w:r>
+      <w:proofErr w:type="gramEnd"/>
+      <w:r>
+        <w:t xml:space="preserve"> the max length of all expected enumerated values).</w:t>
       </w:r>
     </w:p>
     <w:sectPr>
@@ -1019,6 +1052,7 @@
     <w:lsdException w:name="HTML Sample" w:semiHidden="1" w:unhideWhenUsed="1"/>
     <w:lsdException w:name="HTML Typewriter" w:semiHidden="1" w:unhideWhenUsed="1"/>
     <w:lsdException w:name="HTML Variable" w:semiHidden="1" w:unhideWhenUsed="1"/>
+    <w:lsdException w:name="Normal Table" w:semiHidden="1" w:unhideWhenUsed="1"/>
     <w:lsdException w:name="annotation subject" w:semiHidden="1" w:unhideWhenUsed="1"/>
     <w:lsdException w:name="No List" w:semiHidden="1" w:unhideWhenUsed="1"/>
     <w:lsdException w:name="Outline List 1" w:semiHidden="1" w:unhideWhenUsed="1"/>
@@ -1065,8 +1099,10 @@
     <w:lsdException w:name="Table Subtle 2" w:semiHidden="1" w:unhideWhenUsed="1"/>
     <w:lsdException w:name="Table Web 1" w:semiHidden="1" w:unhideWhenUsed="1"/>
     <w:lsdException w:name="Table Web 2" w:semiHidden="1" w:unhideWhenUsed="1"/>
+    <w:lsdException w:name="Table Web 3" w:semiHidden="1" w:unhideWhenUsed="1"/>
     <w:lsdException w:name="Balloon Text" w:semiHidden="1" w:unhideWhenUsed="1"/>
     <w:lsdException w:name="Table Grid" w:uiPriority="39"/>
+    <w:lsdException w:name="Table Theme" w:semiHidden="1" w:unhideWhenUsed="1"/>
     <w:lsdException w:name="Placeholder Text" w:semiHidden="1"/>
     <w:lsdException w:name="No Spacing" w:uiPriority="1" w:qFormat="1"/>
     <w:lsdException w:name="Light Shading" w:uiPriority="60"/>

</xml_diff>